<commit_message>
Freq_HAL - ver 1.1: print data to SWV ITM console
</commit_message>
<xml_diff>
--- a/Freq_HAL/readme.docx
+++ b/Freq_HAL/readme.docx
@@ -2,6 +2,87 @@
 <file path=word/document.xml><?xml version="1.0" encoding="utf-8"?>
 <w:document xmlns:wpc="http://schemas.microsoft.com/office/word/2010/wordprocessingCanvas" xmlns:cx="http://schemas.microsoft.com/office/drawing/2014/chartex" xmlns:cx1="http://schemas.microsoft.com/office/drawing/2015/9/8/chartex" xmlns:cx2="http://schemas.microsoft.com/office/drawing/2015/10/21/chartex" xmlns:cx3="http://schemas.microsoft.com/office/drawing/2016/5/9/chartex" xmlns:cx4="http://schemas.microsoft.com/office/drawing/2016/5/10/chartex" xmlns:cx5="http://schemas.microsoft.com/office/drawing/2016/5/11/chartex" xmlns:cx6="http://schemas.microsoft.com/office/drawing/2016/5/12/chartex" xmlns:cx7="http://schemas.microsoft.com/office/drawing/2016/5/13/chartex" xmlns:cx8="http://schemas.microsoft.com/office/drawing/2016/5/14/chartex" xmlns:mc="http://schemas.openxmlformats.org/markup-compatibility/2006" xmlns:aink="http://schemas.microsoft.com/office/drawing/2016/ink" xmlns:am3d="http://schemas.microsoft.com/office/drawing/2017/model3d" xmlns:o="urn:schemas-microsoft-com:office:office" xmlns:oel="http://schemas.microsoft.com/office/2019/extlst" xmlns:r="http://schemas.openxmlformats.org/officeDocument/2006/relationships" xmlns:m="http://schemas.openxmlformats.org/officeDocument/2006/math" xmlns:v="urn:schemas-microsoft-com:vml" xmlns:wp14="http://schemas.microsoft.com/office/word/2010/wordprocessingDrawing" xmlns:wp="http://schemas.openxmlformats.org/drawingml/2006/wordprocessingDrawing" xmlns:w10="urn:schemas-microsoft-com:office:word" xmlns:w="http://schemas.openxmlformats.org/wordprocessingml/2006/main" xmlns:w14="http://schemas.microsoft.com/office/word/2010/wordml" xmlns:w15="http://schemas.microsoft.com/office/word/2012/wordml" xmlns:w16cex="http://schemas.microsoft.com/office/word/2018/wordml/cex" xmlns:w16cid="http://schemas.microsoft.com/office/word/2016/wordml/cid" xmlns:w16="http://schemas.microsoft.com/office/word/2018/wordml" xmlns:w16du="http://schemas.microsoft.com/office/word/2023/wordml/word16du" xmlns:w16sdtdh="http://schemas.microsoft.com/office/word/2020/wordml/sdtdatahash" xmlns:w16se="http://schemas.microsoft.com/office/word/2015/wordml/symex" xmlns:wpg="http://schemas.microsoft.com/office/word/2010/wordprocessingGroup" xmlns:wpi="http://schemas.microsoft.com/office/word/2010/wordprocessingInk" xmlns:wne="http://schemas.microsoft.com/office/word/2006/wordml" xmlns:wps="http://schemas.microsoft.com/office/word/2010/wordprocessingShape" mc:Ignorable="w14 w15 w16se w16cid w16 w16cex w16sdtdh w16du wp14">
   <w:body>
+    <w:p>
+      <w:r>
+        <w:rPr>
+          <w:b/>
+          <w:bCs/>
+        </w:rPr>
+        <w:t>Desription:</w:t>
+      </w:r>
+    </w:p>
+    <w:p>
+      <w:pPr>
+        <w:pStyle w:val="ListParagraph"/>
+        <w:ind w:hanging="360"/>
+      </w:pPr>
+      <w:r>
+        <w:t>-</w:t>
+      </w:r>
+      <w:r>
+        <w:rPr>
+          <w:rFonts w:ascii="Times New Roman" w:hAnsi="Times New Roman" w:cs="Times New Roman"/>
+          <w:sz w:val="14"/>
+          <w:szCs w:val="14"/>
+        </w:rPr>
+        <w:t xml:space="preserve">       </w:t>
+      </w:r>
+      <w:r>
+        <w:t xml:space="preserve">Read </w:t>
+      </w:r>
+      <w:r>
+        <w:t>RCC clock frequency</w:t>
+      </w:r>
+      <w:r>
+        <w:t xml:space="preserve">. </w:t>
+      </w:r>
+    </w:p>
+    <w:p>
+      <w:pPr>
+        <w:pStyle w:val="ListParagraph"/>
+        <w:ind w:hanging="360"/>
+      </w:pPr>
+      <w:r>
+        <w:t>-</w:t>
+      </w:r>
+      <w:r>
+        <w:rPr>
+          <w:rFonts w:ascii="Times New Roman" w:hAnsi="Times New Roman" w:cs="Times New Roman"/>
+          <w:sz w:val="14"/>
+          <w:szCs w:val="14"/>
+        </w:rPr>
+        <w:t xml:space="preserve">       </w:t>
+      </w:r>
+      <w:r>
+        <w:t>Print to SWV ITM Data Console.</w:t>
+      </w:r>
+    </w:p>
+    <w:p>
+      <w:pPr>
+        <w:spacing w:line="360" w:lineRule="auto"/>
+        <w:rPr>
+          <w:lang w:val="en-US"/>
+        </w:rPr>
+      </w:pPr>
+    </w:p>
+    <w:p>
+      <w:pPr>
+        <w:spacing w:line="360" w:lineRule="auto"/>
+        <w:rPr>
+          <w:b/>
+          <w:bCs/>
+          <w:lang w:val="en-US"/>
+        </w:rPr>
+      </w:pPr>
+      <w:r>
+        <w:rPr>
+          <w:b/>
+          <w:bCs/>
+          <w:lang w:val="en-US"/>
+        </w:rPr>
+        <w:t>Config:</w:t>
+      </w:r>
+    </w:p>
     <w:p>
       <w:pPr>
         <w:spacing w:line="360" w:lineRule="auto"/>
@@ -67,43 +148,42 @@
     </w:p>
     <w:p>
       <w:pPr>
-        <w:spacing w:line="360" w:lineRule="auto"/>
         <w:rPr>
           <w:lang w:val="en-US"/>
         </w:rPr>
       </w:pPr>
     </w:p>
     <w:p>
-      <w:pPr>
-        <w:spacing w:line="360" w:lineRule="auto"/>
-        <w:rPr>
-          <w:lang w:val="en-US"/>
-        </w:rPr>
-      </w:pPr>
       <w:r>
-        <w:rPr>
-          <w:lang w:val="en-US"/>
-        </w:rPr>
-        <w:t>Test by debugging and check Expressions</w:t>
+        <w:t> </w:t>
       </w:r>
     </w:p>
     <w:p>
-      <w:pPr>
-        <w:spacing w:line="360" w:lineRule="auto"/>
+      <w:r>
         <w:rPr>
-          <w:lang w:val="en-US"/>
+          <w:b/>
+          <w:bCs/>
         </w:rPr>
-      </w:pPr>
+        <w:t>Debug with SWV to test this program</w:t>
+      </w:r>
+    </w:p>
+    <w:p>
+      <w:r>
+        <w:t>More detail at README.md</w:t>
+      </w:r>
+    </w:p>
+    <w:p/>
+    <w:p>
       <w:r>
         <w:rPr>
           <w:noProof/>
           <w14:ligatures w14:val="standardContextual"/>
         </w:rPr>
         <w:drawing>
-          <wp:inline distT="0" distB="0" distL="0" distR="0" wp14:anchorId="7662A6DF" wp14:editId="6D068134">
-            <wp:extent cx="5611495" cy="2239010"/>
-            <wp:effectExtent l="0" t="0" r="8255" b="8890"/>
-            <wp:docPr id="49696396" name="Picture 1"/>
+          <wp:inline distT="0" distB="0" distL="0" distR="0" wp14:anchorId="72961B31" wp14:editId="039E2C8D">
+            <wp:extent cx="3590925" cy="1628775"/>
+            <wp:effectExtent l="0" t="0" r="9525" b="9525"/>
+            <wp:docPr id="715523617" name="Picture 1"/>
             <wp:cNvGraphicFramePr>
               <a:graphicFrameLocks xmlns:a="http://schemas.openxmlformats.org/drawingml/2006/main" noChangeAspect="1"/>
             </wp:cNvGraphicFramePr>
@@ -111,7 +191,7 @@
               <a:graphicData uri="http://schemas.openxmlformats.org/drawingml/2006/picture">
                 <pic:pic xmlns:pic="http://schemas.openxmlformats.org/drawingml/2006/picture">
                   <pic:nvPicPr>
-                    <pic:cNvPr id="49696396" name=""/>
+                    <pic:cNvPr id="715523617" name=""/>
                     <pic:cNvPicPr/>
                   </pic:nvPicPr>
                   <pic:blipFill>
@@ -123,7 +203,7 @@
                   <pic:spPr>
                     <a:xfrm>
                       <a:off x="0" y="0"/>
-                      <a:ext cx="5611495" cy="2239010"/>
+                      <a:ext cx="3590925" cy="1628775"/>
                     </a:xfrm>
                     <a:prstGeom prst="rect">
                       <a:avLst/>
@@ -135,6 +215,14 @@
           </wp:inline>
         </w:drawing>
       </w:r>
+    </w:p>
+    <w:p>
+      <w:pPr>
+        <w:spacing w:line="360" w:lineRule="auto"/>
+        <w:rPr>
+          <w:lang w:val="en-US"/>
+        </w:rPr>
+      </w:pPr>
     </w:p>
     <w:sectPr>
       <w:type w:val="continuous"/>

</xml_diff>